<commit_message>
Solar System addition and instructions
I added more DumbStars to the solar system map, and I started the
implementation of the instructions for the game.
</commit_message>
<xml_diff>
--- a/Software Engineering/Game Instructions.docx
+++ b/Software Engineering/Game Instructions.docx
@@ -1,6 +1,6 @@
 
 <file path=word/document.xml><?xml version="1.0" encoding="utf-8"?>
-<w:document xmlns:wpc="http://schemas.microsoft.com/office/word/2010/wordprocessingCanvas" xmlns:mc="http://schemas.openxmlformats.org/markup-compatibility/2006" xmlns:o="urn:schemas-microsoft-com:office:office" xmlns:r="http://schemas.openxmlformats.org/officeDocument/2006/relationships" xmlns:m="http://schemas.openxmlformats.org/officeDocument/2006/math" xmlns:v="urn:schemas-microsoft-com:vml" xmlns:wp14="http://schemas.microsoft.com/office/word/2010/wordprocessingDrawing" xmlns:wp="http://schemas.openxmlformats.org/drawingml/2006/wordprocessingDrawing" xmlns:w10="urn:schemas-microsoft-com:office:word" xmlns:w="http://schemas.openxmlformats.org/wordprocessingml/2006/main" xmlns:w14="http://schemas.microsoft.com/office/word/2010/wordml" xmlns:wpg="http://schemas.microsoft.com/office/word/2010/wordprocessingGroup" xmlns:wpi="http://schemas.microsoft.com/office/word/2010/wordprocessingInk" xmlns:wne="http://schemas.microsoft.com/office/word/2006/wordml" xmlns:wps="http://schemas.microsoft.com/office/word/2010/wordprocessingShape" mc:Ignorable="w14 wp14">
+<w:document xmlns:wpc="http://schemas.microsoft.com/office/word/2010/wordprocessingCanvas" xmlns:cx="http://schemas.microsoft.com/office/drawing/2014/chartex" xmlns:cx1="http://schemas.microsoft.com/office/drawing/2015/9/8/chartex" xmlns:cx2="http://schemas.microsoft.com/office/drawing/2015/10/21/chartex" xmlns:cx3="http://schemas.microsoft.com/office/drawing/2016/5/9/chartex" xmlns:cx4="http://schemas.microsoft.com/office/drawing/2016/5/10/chartex" xmlns:cx5="http://schemas.microsoft.com/office/drawing/2016/5/11/chartex" xmlns:cx6="http://schemas.microsoft.com/office/drawing/2016/5/12/chartex" xmlns:cx7="http://schemas.microsoft.com/office/drawing/2016/5/13/chartex" xmlns:cx8="http://schemas.microsoft.com/office/drawing/2016/5/14/chartex" xmlns:mc="http://schemas.openxmlformats.org/markup-compatibility/2006" xmlns:aink="http://schemas.microsoft.com/office/drawing/2016/ink" xmlns:am3d="http://schemas.microsoft.com/office/drawing/2017/model3d" xmlns:o="urn:schemas-microsoft-com:office:office" xmlns:r="http://schemas.openxmlformats.org/officeDocument/2006/relationships" xmlns:m="http://schemas.openxmlformats.org/officeDocument/2006/math" xmlns:v="urn:schemas-microsoft-com:vml" xmlns:wp14="http://schemas.microsoft.com/office/word/2010/wordprocessingDrawing" xmlns:wp="http://schemas.openxmlformats.org/drawingml/2006/wordprocessingDrawing" xmlns:w10="urn:schemas-microsoft-com:office:word" xmlns:w="http://schemas.openxmlformats.org/wordprocessingml/2006/main" xmlns:w14="http://schemas.microsoft.com/office/word/2010/wordml" xmlns:w15="http://schemas.microsoft.com/office/word/2012/wordml" xmlns:w16cid="http://schemas.microsoft.com/office/word/2016/wordml/cid" xmlns:w16se="http://schemas.microsoft.com/office/word/2015/wordml/symex" xmlns:wpg="http://schemas.microsoft.com/office/word/2010/wordprocessingGroup" xmlns:wpi="http://schemas.microsoft.com/office/word/2010/wordprocessingInk" xmlns:wne="http://schemas.microsoft.com/office/word/2006/wordml" xmlns:wps="http://schemas.microsoft.com/office/word/2010/wordprocessingShape" mc:Ignorable="w14 w15 w16se w16cid wp14">
   <w:body>
     <w:p>
       <w:r>
@@ -40,14 +40,53 @@
         <w:t>halve</w:t>
       </w:r>
       <w:r>
-        <w:t xml:space="preserve">, and the card screen, the lower halve. The card screen is where you will see all of you cards. The first layer of cards will be you galaxies or systems. If you click on a card it will bring you to the planets in that solar system. Clicking on the + by the name will bring up the information on that card. </w:t>
+        <w:t xml:space="preserve">, and the card screen, the lower halve. The card screen is where you will see all of you cards. The first layer of cards will be </w:t>
       </w:r>
       <w:proofErr w:type="gramStart"/>
       <w:r>
+        <w:t>you</w:t>
+      </w:r>
+      <w:proofErr w:type="gramEnd"/>
+      <w:r>
+        <w:t xml:space="preserve"> </w:t>
+      </w:r>
+      <w:r>
+        <w:t>solar systems</w:t>
+      </w:r>
+      <w:r>
+        <w:t xml:space="preserve"> </w:t>
+      </w:r>
+      <w:r>
+        <w:t>(i.e. card sets)</w:t>
+      </w:r>
+      <w:r>
+        <w:t>. If you click on a card</w:t>
+      </w:r>
+      <w:r>
+        <w:t>,</w:t>
+      </w:r>
+      <w:r>
+        <w:t xml:space="preserve"> it will bring you to the planets in that solar system. Clicking on the + by the name will bring up the information on that card. </w:t>
+      </w:r>
+      <w:r>
         <w:rPr>
           <w:highlight w:val="green"/>
         </w:rPr>
-        <w:t xml:space="preserve">To deselect a planet click on the </w:t>
+        <w:t xml:space="preserve">To deselect a </w:t>
+      </w:r>
+      <w:proofErr w:type="gramStart"/>
+      <w:r>
+        <w:rPr>
+          <w:highlight w:val="green"/>
+        </w:rPr>
+        <w:t>planet</w:t>
+      </w:r>
+      <w:proofErr w:type="gramEnd"/>
+      <w:r>
+        <w:rPr>
+          <w:highlight w:val="green"/>
+        </w:rPr>
+        <w:t xml:space="preserve"> click on the </w:t>
       </w:r>
       <w:r>
         <w:rPr>
@@ -62,16 +101,18 @@
         <w:t>, and to deselect a system click anywhere but the card</w:t>
       </w:r>
       <w:r>
-        <w:t>.</w:t>
-      </w:r>
-      <w:proofErr w:type="gramEnd"/>
-      <w:r>
-        <w:t xml:space="preserve">  On the bottom right corner of the draw screen you will see the current information of you civilization.</w:t>
-      </w:r>
-    </w:p>
-    <w:p>
-      <w:r>
-        <w:t xml:space="preserve">The galaxy screen is where you will see other players planets. If you click on the opposing colors </w:t>
+        <w:t>.  On the bottom right corner of the draw screen you will see the current information of you civilization.</w:t>
+      </w:r>
+    </w:p>
+    <w:p>
+      <w:r>
+        <w:t xml:space="preserve">The </w:t>
+      </w:r>
+      <w:r>
+        <w:t>solar sytem</w:t>
+      </w:r>
+      <w:r>
+        <w:t xml:space="preserve"> screen is where you will see other players planets. If you click on the opposing colors </w:t>
       </w:r>
       <w:r>
         <w:rPr>
@@ -222,12 +263,7 @@
         <w:t>unit</w:t>
       </w:r>
       <w:r>
-        <w:t xml:space="preserve"> to go into battle. NOTE: you can only do this in the build phase! To do this simply click on a solar system to access the planet you want to assign troops from. Then at the</w:t>
-      </w:r>
-      <w:bookmarkStart w:id="0" w:name="_GoBack"/>
-      <w:bookmarkEnd w:id="0"/>
-      <w:r>
-        <w:t xml:space="preserve"> top of the planet click the button add soldiers. Then adjust the slider for however many troops you would like to train. NOTE: training units costs resources so train wisely.</w:t>
+        <w:t xml:space="preserve"> to go into battle. NOTE: you can only do this in the build phase! To do this simply click on a solar system to access the planet you want to assign troops from. Then at the top of the planet click the button add soldiers. Then adjust the slider for however many troops you would like to train. NOTE: training units costs resources so train wisely.</w:t>
       </w:r>
     </w:p>
     <w:p>
@@ -267,8 +303,8 @@
 </file>
 
 <file path=word/numbering.xml><?xml version="1.0" encoding="utf-8"?>
-<w:numbering xmlns:wpc="http://schemas.microsoft.com/office/word/2010/wordprocessingCanvas" xmlns:mc="http://schemas.openxmlformats.org/markup-compatibility/2006" xmlns:o="urn:schemas-microsoft-com:office:office" xmlns:r="http://schemas.openxmlformats.org/officeDocument/2006/relationships" xmlns:m="http://schemas.openxmlformats.org/officeDocument/2006/math" xmlns:v="urn:schemas-microsoft-com:vml" xmlns:wp14="http://schemas.microsoft.com/office/word/2010/wordprocessingDrawing" xmlns:wp="http://schemas.openxmlformats.org/drawingml/2006/wordprocessingDrawing" xmlns:w10="urn:schemas-microsoft-com:office:word" xmlns:w="http://schemas.openxmlformats.org/wordprocessingml/2006/main" xmlns:w14="http://schemas.microsoft.com/office/word/2010/wordml" xmlns:wpg="http://schemas.microsoft.com/office/word/2010/wordprocessingGroup" xmlns:wpi="http://schemas.microsoft.com/office/word/2010/wordprocessingInk" xmlns:wne="http://schemas.microsoft.com/office/word/2006/wordml" xmlns:wps="http://schemas.microsoft.com/office/word/2010/wordprocessingShape" mc:Ignorable="w14 wp14">
-  <w:abstractNum w:abstractNumId="0">
+<w:numbering xmlns:wpc="http://schemas.microsoft.com/office/word/2010/wordprocessingCanvas" xmlns:cx="http://schemas.microsoft.com/office/drawing/2014/chartex" xmlns:cx1="http://schemas.microsoft.com/office/drawing/2015/9/8/chartex" xmlns:cx2="http://schemas.microsoft.com/office/drawing/2015/10/21/chartex" xmlns:cx3="http://schemas.microsoft.com/office/drawing/2016/5/9/chartex" xmlns:cx4="http://schemas.microsoft.com/office/drawing/2016/5/10/chartex" xmlns:cx5="http://schemas.microsoft.com/office/drawing/2016/5/11/chartex" xmlns:cx6="http://schemas.microsoft.com/office/drawing/2016/5/12/chartex" xmlns:cx7="http://schemas.microsoft.com/office/drawing/2016/5/13/chartex" xmlns:cx8="http://schemas.microsoft.com/office/drawing/2016/5/14/chartex" xmlns:mc="http://schemas.openxmlformats.org/markup-compatibility/2006" xmlns:aink="http://schemas.microsoft.com/office/drawing/2016/ink" xmlns:am3d="http://schemas.microsoft.com/office/drawing/2017/model3d" xmlns:o="urn:schemas-microsoft-com:office:office" xmlns:r="http://schemas.openxmlformats.org/officeDocument/2006/relationships" xmlns:m="http://schemas.openxmlformats.org/officeDocument/2006/math" xmlns:v="urn:schemas-microsoft-com:vml" xmlns:wp14="http://schemas.microsoft.com/office/word/2010/wordprocessingDrawing" xmlns:wp="http://schemas.openxmlformats.org/drawingml/2006/wordprocessingDrawing" xmlns:w10="urn:schemas-microsoft-com:office:word" xmlns:w="http://schemas.openxmlformats.org/wordprocessingml/2006/main" xmlns:w14="http://schemas.microsoft.com/office/word/2010/wordml" xmlns:w15="http://schemas.microsoft.com/office/word/2012/wordml" xmlns:w16cid="http://schemas.microsoft.com/office/word/2016/wordml/cid" xmlns:w16se="http://schemas.microsoft.com/office/word/2015/wordml/symex" xmlns:wpg="http://schemas.microsoft.com/office/word/2010/wordprocessingGroup" xmlns:wpi="http://schemas.microsoft.com/office/word/2010/wordprocessingInk" xmlns:wne="http://schemas.microsoft.com/office/word/2006/wordml" xmlns:wps="http://schemas.microsoft.com/office/word/2010/wordprocessingShape" mc:Ignorable="w14 w15 w16se w16cid wp14">
+  <w:abstractNum w:abstractNumId="0" w15:restartNumberingAfterBreak="0">
     <w:nsid w:val="6A4526F9"/>
     <w:multiLevelType w:val="hybridMultilevel"/>
     <w:tmpl w:val="D5BAF8C0"/>
@@ -364,7 +400,7 @@
 </file>
 
 <file path=word/styles.xml><?xml version="1.0" encoding="utf-8"?>
-<w:styles xmlns:mc="http://schemas.openxmlformats.org/markup-compatibility/2006" xmlns:r="http://schemas.openxmlformats.org/officeDocument/2006/relationships" xmlns:w="http://schemas.openxmlformats.org/wordprocessingml/2006/main" xmlns:w14="http://schemas.microsoft.com/office/word/2010/wordml" mc:Ignorable="w14">
+<w:styles xmlns:mc="http://schemas.openxmlformats.org/markup-compatibility/2006" xmlns:r="http://schemas.openxmlformats.org/officeDocument/2006/relationships" xmlns:w="http://schemas.openxmlformats.org/wordprocessingml/2006/main" xmlns:w14="http://schemas.microsoft.com/office/word/2010/wordml" xmlns:w15="http://schemas.microsoft.com/office/word/2012/wordml" xmlns:w16cid="http://schemas.microsoft.com/office/word/2016/wordml/cid" xmlns:w16se="http://schemas.microsoft.com/office/word/2015/wordml/symex" mc:Ignorable="w14 w15 w16se w16cid">
   <w:docDefaults>
     <w:rPrDefault>
       <w:rPr>
@@ -380,345 +416,382 @@
       </w:pPr>
     </w:pPrDefault>
   </w:docDefaults>
-  <w:latentStyles w:defLockedState="0" w:defUIPriority="99" w:defSemiHidden="1" w:defUnhideWhenUsed="1" w:defQFormat="0" w:count="267">
-    <w:lsdException w:name="Normal" w:semiHidden="0" w:uiPriority="0" w:unhideWhenUsed="0" w:qFormat="1"/>
-    <w:lsdException w:name="heading 1" w:semiHidden="0" w:uiPriority="9" w:unhideWhenUsed="0" w:qFormat="1"/>
-    <w:lsdException w:name="heading 2" w:uiPriority="9" w:qFormat="1"/>
-    <w:lsdException w:name="heading 3" w:uiPriority="9" w:qFormat="1"/>
-    <w:lsdException w:name="heading 4" w:uiPriority="9" w:qFormat="1"/>
-    <w:lsdException w:name="heading 5" w:uiPriority="9" w:qFormat="1"/>
-    <w:lsdException w:name="heading 6" w:uiPriority="9" w:qFormat="1"/>
-    <w:lsdException w:name="heading 7" w:uiPriority="9" w:qFormat="1"/>
-    <w:lsdException w:name="heading 8" w:uiPriority="9" w:qFormat="1"/>
-    <w:lsdException w:name="heading 9" w:uiPriority="9" w:qFormat="1"/>
-    <w:lsdException w:name="toc 1" w:uiPriority="39"/>
-    <w:lsdException w:name="toc 2" w:uiPriority="39"/>
-    <w:lsdException w:name="toc 3" w:uiPriority="39"/>
-    <w:lsdException w:name="toc 4" w:uiPriority="39"/>
-    <w:lsdException w:name="toc 5" w:uiPriority="39"/>
-    <w:lsdException w:name="toc 6" w:uiPriority="39"/>
-    <w:lsdException w:name="toc 7" w:uiPriority="39"/>
-    <w:lsdException w:name="toc 8" w:uiPriority="39"/>
-    <w:lsdException w:name="toc 9" w:uiPriority="39"/>
-    <w:lsdException w:name="caption" w:uiPriority="35" w:qFormat="1"/>
-    <w:lsdException w:name="Title" w:semiHidden="0" w:uiPriority="10" w:unhideWhenUsed="0" w:qFormat="1"/>
-    <w:lsdException w:name="Default Paragraph Font" w:uiPriority="1"/>
-    <w:lsdException w:name="Subtitle" w:semiHidden="0" w:uiPriority="11" w:unhideWhenUsed="0" w:qFormat="1"/>
-    <w:lsdException w:name="Strong" w:semiHidden="0" w:uiPriority="22" w:unhideWhenUsed="0" w:qFormat="1"/>
-    <w:lsdException w:name="Emphasis" w:semiHidden="0" w:uiPriority="20" w:unhideWhenUsed="0" w:qFormat="1"/>
-    <w:lsdException w:name="Table Grid" w:semiHidden="0" w:uiPriority="39" w:unhideWhenUsed="0"/>
-    <w:lsdException w:name="Placeholder Text" w:unhideWhenUsed="0"/>
-    <w:lsdException w:name="No Spacing" w:semiHidden="0" w:uiPriority="1" w:unhideWhenUsed="0" w:qFormat="1"/>
-    <w:lsdException w:name="Light Shading" w:semiHidden="0" w:uiPriority="60" w:unhideWhenUsed="0"/>
-    <w:lsdException w:name="Light List" w:semiHidden="0" w:uiPriority="61" w:unhideWhenUsed="0"/>
-    <w:lsdException w:name="Light Grid" w:semiHidden="0" w:uiPriority="62" w:unhideWhenUsed="0"/>
-    <w:lsdException w:name="Medium Shading 1" w:semiHidden="0" w:uiPriority="63" w:unhideWhenUsed="0"/>
-    <w:lsdException w:name="Medium Shading 2" w:semiHidden="0" w:uiPriority="64" w:unhideWhenUsed="0"/>
-    <w:lsdException w:name="Medium List 1" w:semiHidden="0" w:uiPriority="65" w:unhideWhenUsed="0"/>
-    <w:lsdException w:name="Medium List 2" w:semiHidden="0" w:uiPriority="66" w:unhideWhenUsed="0"/>
-    <w:lsdException w:name="Medium Grid 1" w:semiHidden="0" w:uiPriority="67" w:unhideWhenUsed="0"/>
-    <w:lsdException w:name="Medium Grid 2" w:semiHidden="0" w:uiPriority="68" w:unhideWhenUsed="0"/>
-    <w:lsdException w:name="Medium Grid 3" w:semiHidden="0" w:uiPriority="69" w:unhideWhenUsed="0"/>
-    <w:lsdException w:name="Dark List" w:semiHidden="0" w:uiPriority="70" w:unhideWhenUsed="0"/>
-    <w:lsdException w:name="Colorful Shading" w:semiHidden="0" w:uiPriority="71" w:unhideWhenUsed="0"/>
-    <w:lsdException w:name="Colorful List" w:semiHidden="0" w:uiPriority="72" w:unhideWhenUsed="0"/>
-    <w:lsdException w:name="Colorful Grid" w:semiHidden="0" w:uiPriority="73" w:unhideWhenUsed="0"/>
-    <w:lsdException w:name="Light Shading Accent 1" w:semiHidden="0" w:uiPriority="60" w:unhideWhenUsed="0"/>
-    <w:lsdException w:name="Light List Accent 1" w:semiHidden="0" w:uiPriority="61" w:unhideWhenUsed="0"/>
-    <w:lsdException w:name="Light Grid Accent 1" w:semiHidden="0" w:uiPriority="62" w:unhideWhenUsed="0"/>
-    <w:lsdException w:name="Medium Shading 1 Accent 1" w:semiHidden="0" w:uiPriority="63" w:unhideWhenUsed="0"/>
-    <w:lsdException w:name="Medium Shading 2 Accent 1" w:semiHidden="0" w:uiPriority="64" w:unhideWhenUsed="0"/>
-    <w:lsdException w:name="Medium List 1 Accent 1" w:semiHidden="0" w:uiPriority="65" w:unhideWhenUsed="0"/>
-    <w:lsdException w:name="Revision" w:unhideWhenUsed="0"/>
-    <w:lsdException w:name="List Paragraph" w:semiHidden="0" w:uiPriority="34" w:unhideWhenUsed="0" w:qFormat="1"/>
-    <w:lsdException w:name="Quote" w:semiHidden="0" w:uiPriority="29" w:unhideWhenUsed="0" w:qFormat="1"/>
-    <w:lsdException w:name="Intense Quote" w:semiHidden="0" w:uiPriority="30" w:unhideWhenUsed="0" w:qFormat="1"/>
-    <w:lsdException w:name="Medium List 2 Accent 1" w:semiHidden="0" w:uiPriority="66" w:unhideWhenUsed="0"/>
-    <w:lsdException w:name="Medium Grid 1 Accent 1" w:semiHidden="0" w:uiPriority="67" w:unhideWhenUsed="0"/>
-    <w:lsdException w:name="Medium Grid 2 Accent 1" w:semiHidden="0" w:uiPriority="68" w:unhideWhenUsed="0"/>
-    <w:lsdException w:name="Medium Grid 3 Accent 1" w:semiHidden="0" w:uiPriority="69" w:unhideWhenUsed="0"/>
-    <w:lsdException w:name="Dark List Accent 1" w:semiHidden="0" w:uiPriority="70" w:unhideWhenUsed="0"/>
-    <w:lsdException w:name="Colorful Shading Accent 1" w:semiHidden="0" w:uiPriority="71" w:unhideWhenUsed="0"/>
-    <w:lsdException w:name="Colorful List Accent 1" w:semiHidden="0" w:uiPriority="72" w:unhideWhenUsed="0"/>
-    <w:lsdException w:name="Colorful Grid Accent 1" w:semiHidden="0" w:uiPriority="73" w:unhideWhenUsed="0"/>
-    <w:lsdException w:name="Light Shading Accent 2" w:semiHidden="0" w:uiPriority="60" w:unhideWhenUsed="0"/>
-    <w:lsdException w:name="Light List Accent 2" w:semiHidden="0" w:uiPriority="61" w:unhideWhenUsed="0"/>
-    <w:lsdException w:name="Light Grid Accent 2" w:semiHidden="0" w:uiPriority="62" w:unhideWhenUsed="0"/>
-    <w:lsdException w:name="Medium Shading 1 Accent 2" w:semiHidden="0" w:uiPriority="63" w:unhideWhenUsed="0"/>
-    <w:lsdException w:name="Medium Shading 2 Accent 2" w:semiHidden="0" w:uiPriority="64" w:unhideWhenUsed="0"/>
-    <w:lsdException w:name="Medium List 1 Accent 2" w:semiHidden="0" w:uiPriority="65" w:unhideWhenUsed="0"/>
-    <w:lsdException w:name="Medium List 2 Accent 2" w:semiHidden="0" w:uiPriority="66" w:unhideWhenUsed="0"/>
-    <w:lsdException w:name="Medium Grid 1 Accent 2" w:semiHidden="0" w:uiPriority="67" w:unhideWhenUsed="0"/>
-    <w:lsdException w:name="Medium Grid 2 Accent 2" w:semiHidden="0" w:uiPriority="68" w:unhideWhenUsed="0"/>
-    <w:lsdException w:name="Medium Grid 3 Accent 2" w:semiHidden="0" w:uiPriority="69" w:unhideWhenUsed="0"/>
-    <w:lsdException w:name="Dark List Accent 2" w:semiHidden="0" w:uiPriority="70" w:unhideWhenUsed="0"/>
-    <w:lsdException w:name="Colorful Shading Accent 2" w:semiHidden="0" w:uiPriority="71" w:unhideWhenUsed="0"/>
-    <w:lsdException w:name="Colorful List Accent 2" w:semiHidden="0" w:uiPriority="72" w:unhideWhenUsed="0"/>
-    <w:lsdException w:name="Colorful Grid Accent 2" w:semiHidden="0" w:uiPriority="73" w:unhideWhenUsed="0"/>
-    <w:lsdException w:name="Light Shading Accent 3" w:semiHidden="0" w:uiPriority="60" w:unhideWhenUsed="0"/>
-    <w:lsdException w:name="Light List Accent 3" w:semiHidden="0" w:uiPriority="61" w:unhideWhenUsed="0"/>
-    <w:lsdException w:name="Light Grid Accent 3" w:semiHidden="0" w:uiPriority="62" w:unhideWhenUsed="0"/>
-    <w:lsdException w:name="Medium Shading 1 Accent 3" w:semiHidden="0" w:uiPriority="63" w:unhideWhenUsed="0"/>
-    <w:lsdException w:name="Medium Shading 2 Accent 3" w:semiHidden="0" w:uiPriority="64" w:unhideWhenUsed="0"/>
-    <w:lsdException w:name="Medium List 1 Accent 3" w:semiHidden="0" w:uiPriority="65" w:unhideWhenUsed="0"/>
-    <w:lsdException w:name="Medium List 2 Accent 3" w:semiHidden="0" w:uiPriority="66" w:unhideWhenUsed="0"/>
-    <w:lsdException w:name="Medium Grid 1 Accent 3" w:semiHidden="0" w:uiPriority="67" w:unhideWhenUsed="0"/>
-    <w:lsdException w:name="Medium Grid 2 Accent 3" w:semiHidden="0" w:uiPriority="68" w:unhideWhenUsed="0"/>
-    <w:lsdException w:name="Medium Grid 3 Accent 3" w:semiHidden="0" w:uiPriority="69" w:unhideWhenUsed="0"/>
-    <w:lsdException w:name="Dark List Accent 3" w:semiHidden="0" w:uiPriority="70" w:unhideWhenUsed="0"/>
-    <w:lsdException w:name="Colorful Shading Accent 3" w:semiHidden="0" w:uiPriority="71" w:unhideWhenUsed="0"/>
-    <w:lsdException w:name="Colorful List Accent 3" w:semiHidden="0" w:uiPriority="72" w:unhideWhenUsed="0"/>
-    <w:lsdException w:name="Colorful Grid Accent 3" w:semiHidden="0" w:uiPriority="73" w:unhideWhenUsed="0"/>
-    <w:lsdException w:name="Light Shading Accent 4" w:semiHidden="0" w:uiPriority="60" w:unhideWhenUsed="0"/>
-    <w:lsdException w:name="Light List Accent 4" w:semiHidden="0" w:uiPriority="61" w:unhideWhenUsed="0"/>
-    <w:lsdException w:name="Light Grid Accent 4" w:semiHidden="0" w:uiPriority="62" w:unhideWhenUsed="0"/>
-    <w:lsdException w:name="Medium Shading 1 Accent 4" w:semiHidden="0" w:uiPriority="63" w:unhideWhenUsed="0"/>
-    <w:lsdException w:name="Medium Shading 2 Accent 4" w:semiHidden="0" w:uiPriority="64" w:unhideWhenUsed="0"/>
-    <w:lsdException w:name="Medium List 1 Accent 4" w:semiHidden="0" w:uiPriority="65" w:unhideWhenUsed="0"/>
-    <w:lsdException w:name="Medium List 2 Accent 4" w:semiHidden="0" w:uiPriority="66" w:unhideWhenUsed="0"/>
-    <w:lsdException w:name="Medium Grid 1 Accent 4" w:semiHidden="0" w:uiPriority="67" w:unhideWhenUsed="0"/>
-    <w:lsdException w:name="Medium Grid 2 Accent 4" w:semiHidden="0" w:uiPriority="68" w:unhideWhenUsed="0"/>
-    <w:lsdException w:name="Medium Grid 3 Accent 4" w:semiHidden="0" w:uiPriority="69" w:unhideWhenUsed="0"/>
-    <w:lsdException w:name="Dark List Accent 4" w:semiHidden="0" w:uiPriority="70" w:unhideWhenUsed="0"/>
-    <w:lsdException w:name="Colorful Shading Accent 4" w:semiHidden="0" w:uiPriority="71" w:unhideWhenUsed="0"/>
-    <w:lsdException w:name="Colorful List Accent 4" w:semiHidden="0" w:uiPriority="72" w:unhideWhenUsed="0"/>
-    <w:lsdException w:name="Colorful Grid Accent 4" w:semiHidden="0" w:uiPriority="73" w:unhideWhenUsed="0"/>
-    <w:lsdException w:name="Light Shading Accent 5" w:semiHidden="0" w:uiPriority="60" w:unhideWhenUsed="0"/>
-    <w:lsdException w:name="Light List Accent 5" w:semiHidden="0" w:uiPriority="61" w:unhideWhenUsed="0"/>
-    <w:lsdException w:name="Light Grid Accent 5" w:semiHidden="0" w:uiPriority="62" w:unhideWhenUsed="0"/>
-    <w:lsdException w:name="Medium Shading 1 Accent 5" w:semiHidden="0" w:uiPriority="63" w:unhideWhenUsed="0"/>
-    <w:lsdException w:name="Medium Shading 2 Accent 5" w:semiHidden="0" w:uiPriority="64" w:unhideWhenUsed="0"/>
-    <w:lsdException w:name="Medium List 1 Accent 5" w:semiHidden="0" w:uiPriority="65" w:unhideWhenUsed="0"/>
-    <w:lsdException w:name="Medium List 2 Accent 5" w:semiHidden="0" w:uiPriority="66" w:unhideWhenUsed="0"/>
-    <w:lsdException w:name="Medium Grid 1 Accent 5" w:semiHidden="0" w:uiPriority="67" w:unhideWhenUsed="0"/>
-    <w:lsdException w:name="Medium Grid 2 Accent 5" w:semiHidden="0" w:uiPriority="68" w:unhideWhenUsed="0"/>
-    <w:lsdException w:name="Medium Grid 3 Accent 5" w:semiHidden="0" w:uiPriority="69" w:unhideWhenUsed="0"/>
-    <w:lsdException w:name="Dark List Accent 5" w:semiHidden="0" w:uiPriority="70" w:unhideWhenUsed="0"/>
-    <w:lsdException w:name="Colorful Shading Accent 5" w:semiHidden="0" w:uiPriority="71" w:unhideWhenUsed="0"/>
-    <w:lsdException w:name="Colorful List Accent 5" w:semiHidden="0" w:uiPriority="72" w:unhideWhenUsed="0"/>
-    <w:lsdException w:name="Colorful Grid Accent 5" w:semiHidden="0" w:uiPriority="73" w:unhideWhenUsed="0"/>
-    <w:lsdException w:name="Light Shading Accent 6" w:semiHidden="0" w:uiPriority="60" w:unhideWhenUsed="0"/>
-    <w:lsdException w:name="Light List Accent 6" w:semiHidden="0" w:uiPriority="61" w:unhideWhenUsed="0"/>
-    <w:lsdException w:name="Light Grid Accent 6" w:semiHidden="0" w:uiPriority="62" w:unhideWhenUsed="0"/>
-    <w:lsdException w:name="Medium Shading 1 Accent 6" w:semiHidden="0" w:uiPriority="63" w:unhideWhenUsed="0"/>
-    <w:lsdException w:name="Medium Shading 2 Accent 6" w:semiHidden="0" w:uiPriority="64" w:unhideWhenUsed="0"/>
-    <w:lsdException w:name="Medium List 1 Accent 6" w:semiHidden="0" w:uiPriority="65" w:unhideWhenUsed="0"/>
-    <w:lsdException w:name="Medium List 2 Accent 6" w:semiHidden="0" w:uiPriority="66" w:unhideWhenUsed="0"/>
-    <w:lsdException w:name="Medium Grid 1 Accent 6" w:semiHidden="0" w:uiPriority="67" w:unhideWhenUsed="0"/>
-    <w:lsdException w:name="Medium Grid 2 Accent 6" w:semiHidden="0" w:uiPriority="68" w:unhideWhenUsed="0"/>
-    <w:lsdException w:name="Medium Grid 3 Accent 6" w:semiHidden="0" w:uiPriority="69" w:unhideWhenUsed="0"/>
-    <w:lsdException w:name="Dark List Accent 6" w:semiHidden="0" w:uiPriority="70" w:unhideWhenUsed="0"/>
-    <w:lsdException w:name="Colorful Shading Accent 6" w:semiHidden="0" w:uiPriority="71" w:unhideWhenUsed="0"/>
-    <w:lsdException w:name="Colorful List Accent 6" w:semiHidden="0" w:uiPriority="72" w:unhideWhenUsed="0"/>
-    <w:lsdException w:name="Colorful Grid Accent 6" w:semiHidden="0" w:uiPriority="73" w:unhideWhenUsed="0"/>
-    <w:lsdException w:name="Subtle Emphasis" w:semiHidden="0" w:uiPriority="19" w:unhideWhenUsed="0" w:qFormat="1"/>
-    <w:lsdException w:name="Intense Emphasis" w:semiHidden="0" w:uiPriority="21" w:unhideWhenUsed="0" w:qFormat="1"/>
-    <w:lsdException w:name="Subtle Reference" w:semiHidden="0" w:uiPriority="31" w:unhideWhenUsed="0" w:qFormat="1"/>
-    <w:lsdException w:name="Intense Reference" w:semiHidden="0" w:uiPriority="32" w:unhideWhenUsed="0" w:qFormat="1"/>
-    <w:lsdException w:name="Book Title" w:semiHidden="0" w:uiPriority="33" w:unhideWhenUsed="0" w:qFormat="1"/>
-    <w:lsdException w:name="Bibliography" w:uiPriority="37"/>
-    <w:lsdException w:name="TOC Heading" w:uiPriority="39" w:qFormat="1"/>
-  </w:latentStyles>
-  <w:style w:type="paragraph" w:default="1" w:styleId="Normal">
-    <w:name w:val="Normal"/>
-    <w:qFormat/>
-  </w:style>
-  <w:style w:type="character" w:default="1" w:styleId="DefaultParagraphFont">
-    <w:name w:val="Default Paragraph Font"/>
-    <w:uiPriority w:val="1"/>
-    <w:semiHidden/>
-    <w:unhideWhenUsed/>
-  </w:style>
-  <w:style w:type="table" w:default="1" w:styleId="TableNormal">
-    <w:name w:val="Normal Table"/>
-    <w:uiPriority w:val="99"/>
-    <w:semiHidden/>
-    <w:unhideWhenUsed/>
-    <w:tblPr>
-      <w:tblInd w:w="0" w:type="dxa"/>
-      <w:tblCellMar>
-        <w:top w:w="0" w:type="dxa"/>
-        <w:left w:w="108" w:type="dxa"/>
-        <w:bottom w:w="0" w:type="dxa"/>
-        <w:right w:w="108" w:type="dxa"/>
-      </w:tblCellMar>
-    </w:tblPr>
-  </w:style>
-  <w:style w:type="numbering" w:default="1" w:styleId="NoList">
-    <w:name w:val="No List"/>
-    <w:uiPriority w:val="99"/>
-    <w:semiHidden/>
-    <w:unhideWhenUsed/>
-  </w:style>
-  <w:style w:type="paragraph" w:styleId="ListParagraph">
-    <w:name w:val="List Paragraph"/>
-    <w:basedOn w:val="Normal"/>
-    <w:uiPriority w:val="34"/>
-    <w:qFormat/>
-    <w:rsid w:val="00842E10"/>
-    <w:pPr>
-      <w:ind w:left="720"/>
-      <w:contextualSpacing/>
-    </w:pPr>
-  </w:style>
-</w:styles>
-</file>
-
-<file path=word/stylesWithEffects.xml><?xml version="1.0" encoding="utf-8"?>
-<w:styles xmlns:wpc="http://schemas.microsoft.com/office/word/2010/wordprocessingCanvas" xmlns:mc="http://schemas.openxmlformats.org/markup-compatibility/2006" xmlns:o="urn:schemas-microsoft-com:office:office" xmlns:r="http://schemas.openxmlformats.org/officeDocument/2006/relationships" xmlns:m="http://schemas.openxmlformats.org/officeDocument/2006/math" xmlns:v="urn:schemas-microsoft-com:vml" xmlns:wp14="http://schemas.microsoft.com/office/word/2010/wordprocessingDrawing" xmlns:wp="http://schemas.openxmlformats.org/drawingml/2006/wordprocessingDrawing" xmlns:w10="urn:schemas-microsoft-com:office:word" xmlns:w="http://schemas.openxmlformats.org/wordprocessingml/2006/main" xmlns:w14="http://schemas.microsoft.com/office/word/2010/wordml" xmlns:wpg="http://schemas.microsoft.com/office/word/2010/wordprocessingGroup" xmlns:wpi="http://schemas.microsoft.com/office/word/2010/wordprocessingInk" xmlns:wne="http://schemas.microsoft.com/office/word/2006/wordml" xmlns:wps="http://schemas.microsoft.com/office/word/2010/wordprocessingShape" mc:Ignorable="w14 wp14">
-  <w:docDefaults>
-    <w:rPrDefault>
-      <w:rPr>
-        <w:rFonts w:asciiTheme="minorHAnsi" w:eastAsiaTheme="minorHAnsi" w:hAnsiTheme="minorHAnsi" w:cstheme="minorBidi"/>
-        <w:sz w:val="22"/>
-        <w:szCs w:val="22"/>
-        <w:lang w:val="en-US" w:eastAsia="en-US" w:bidi="ar-SA"/>
-      </w:rPr>
-    </w:rPrDefault>
-    <w:pPrDefault>
-      <w:pPr>
-        <w:spacing w:after="160" w:line="259" w:lineRule="auto"/>
-      </w:pPr>
-    </w:pPrDefault>
-  </w:docDefaults>
-  <w:latentStyles w:defLockedState="0" w:defUIPriority="99" w:defSemiHidden="1" w:defUnhideWhenUsed="1" w:defQFormat="0" w:count="267">
-    <w:lsdException w:name="Normal" w:semiHidden="0" w:uiPriority="0" w:unhideWhenUsed="0" w:qFormat="1"/>
-    <w:lsdException w:name="heading 1" w:semiHidden="0" w:uiPriority="9" w:unhideWhenUsed="0" w:qFormat="1"/>
-    <w:lsdException w:name="heading 2" w:uiPriority="9" w:qFormat="1"/>
-    <w:lsdException w:name="heading 3" w:uiPriority="9" w:qFormat="1"/>
-    <w:lsdException w:name="heading 4" w:uiPriority="9" w:qFormat="1"/>
-    <w:lsdException w:name="heading 5" w:uiPriority="9" w:qFormat="1"/>
-    <w:lsdException w:name="heading 6" w:uiPriority="9" w:qFormat="1"/>
-    <w:lsdException w:name="heading 7" w:uiPriority="9" w:qFormat="1"/>
-    <w:lsdException w:name="heading 8" w:uiPriority="9" w:qFormat="1"/>
-    <w:lsdException w:name="heading 9" w:uiPriority="9" w:qFormat="1"/>
-    <w:lsdException w:name="toc 1" w:uiPriority="39"/>
-    <w:lsdException w:name="toc 2" w:uiPriority="39"/>
-    <w:lsdException w:name="toc 3" w:uiPriority="39"/>
-    <w:lsdException w:name="toc 4" w:uiPriority="39"/>
-    <w:lsdException w:name="toc 5" w:uiPriority="39"/>
-    <w:lsdException w:name="toc 6" w:uiPriority="39"/>
-    <w:lsdException w:name="toc 7" w:uiPriority="39"/>
-    <w:lsdException w:name="toc 8" w:uiPriority="39"/>
-    <w:lsdException w:name="toc 9" w:uiPriority="39"/>
-    <w:lsdException w:name="caption" w:uiPriority="35" w:qFormat="1"/>
-    <w:lsdException w:name="Title" w:semiHidden="0" w:uiPriority="10" w:unhideWhenUsed="0" w:qFormat="1"/>
-    <w:lsdException w:name="Default Paragraph Font" w:uiPriority="1"/>
-    <w:lsdException w:name="Subtitle" w:semiHidden="0" w:uiPriority="11" w:unhideWhenUsed="0" w:qFormat="1"/>
-    <w:lsdException w:name="Strong" w:semiHidden="0" w:uiPriority="22" w:unhideWhenUsed="0" w:qFormat="1"/>
-    <w:lsdException w:name="Emphasis" w:semiHidden="0" w:uiPriority="20" w:unhideWhenUsed="0" w:qFormat="1"/>
-    <w:lsdException w:name="Table Grid" w:semiHidden="0" w:uiPriority="39" w:unhideWhenUsed="0"/>
-    <w:lsdException w:name="Placeholder Text" w:unhideWhenUsed="0"/>
-    <w:lsdException w:name="No Spacing" w:semiHidden="0" w:uiPriority="1" w:unhideWhenUsed="0" w:qFormat="1"/>
-    <w:lsdException w:name="Light Shading" w:semiHidden="0" w:uiPriority="60" w:unhideWhenUsed="0"/>
-    <w:lsdException w:name="Light List" w:semiHidden="0" w:uiPriority="61" w:unhideWhenUsed="0"/>
-    <w:lsdException w:name="Light Grid" w:semiHidden="0" w:uiPriority="62" w:unhideWhenUsed="0"/>
-    <w:lsdException w:name="Medium Shading 1" w:semiHidden="0" w:uiPriority="63" w:unhideWhenUsed="0"/>
-    <w:lsdException w:name="Medium Shading 2" w:semiHidden="0" w:uiPriority="64" w:unhideWhenUsed="0"/>
-    <w:lsdException w:name="Medium List 1" w:semiHidden="0" w:uiPriority="65" w:unhideWhenUsed="0"/>
-    <w:lsdException w:name="Medium List 2" w:semiHidden="0" w:uiPriority="66" w:unhideWhenUsed="0"/>
-    <w:lsdException w:name="Medium Grid 1" w:semiHidden="0" w:uiPriority="67" w:unhideWhenUsed="0"/>
-    <w:lsdException w:name="Medium Grid 2" w:semiHidden="0" w:uiPriority="68" w:unhideWhenUsed="0"/>
-    <w:lsdException w:name="Medium Grid 3" w:semiHidden="0" w:uiPriority="69" w:unhideWhenUsed="0"/>
-    <w:lsdException w:name="Dark List" w:semiHidden="0" w:uiPriority="70" w:unhideWhenUsed="0"/>
-    <w:lsdException w:name="Colorful Shading" w:semiHidden="0" w:uiPriority="71" w:unhideWhenUsed="0"/>
-    <w:lsdException w:name="Colorful List" w:semiHidden="0" w:uiPriority="72" w:unhideWhenUsed="0"/>
-    <w:lsdException w:name="Colorful Grid" w:semiHidden="0" w:uiPriority="73" w:unhideWhenUsed="0"/>
-    <w:lsdException w:name="Light Shading Accent 1" w:semiHidden="0" w:uiPriority="60" w:unhideWhenUsed="0"/>
-    <w:lsdException w:name="Light List Accent 1" w:semiHidden="0" w:uiPriority="61" w:unhideWhenUsed="0"/>
-    <w:lsdException w:name="Light Grid Accent 1" w:semiHidden="0" w:uiPriority="62" w:unhideWhenUsed="0"/>
-    <w:lsdException w:name="Medium Shading 1 Accent 1" w:semiHidden="0" w:uiPriority="63" w:unhideWhenUsed="0"/>
-    <w:lsdException w:name="Medium Shading 2 Accent 1" w:semiHidden="0" w:uiPriority="64" w:unhideWhenUsed="0"/>
-    <w:lsdException w:name="Medium List 1 Accent 1" w:semiHidden="0" w:uiPriority="65" w:unhideWhenUsed="0"/>
-    <w:lsdException w:name="Revision" w:unhideWhenUsed="0"/>
-    <w:lsdException w:name="List Paragraph" w:semiHidden="0" w:uiPriority="34" w:unhideWhenUsed="0" w:qFormat="1"/>
-    <w:lsdException w:name="Quote" w:semiHidden="0" w:uiPriority="29" w:unhideWhenUsed="0" w:qFormat="1"/>
-    <w:lsdException w:name="Intense Quote" w:semiHidden="0" w:uiPriority="30" w:unhideWhenUsed="0" w:qFormat="1"/>
-    <w:lsdException w:name="Medium List 2 Accent 1" w:semiHidden="0" w:uiPriority="66" w:unhideWhenUsed="0"/>
-    <w:lsdException w:name="Medium Grid 1 Accent 1" w:semiHidden="0" w:uiPriority="67" w:unhideWhenUsed="0"/>
-    <w:lsdException w:name="Medium Grid 2 Accent 1" w:semiHidden="0" w:uiPriority="68" w:unhideWhenUsed="0"/>
-    <w:lsdException w:name="Medium Grid 3 Accent 1" w:semiHidden="0" w:uiPriority="69" w:unhideWhenUsed="0"/>
-    <w:lsdException w:name="Dark List Accent 1" w:semiHidden="0" w:uiPriority="70" w:unhideWhenUsed="0"/>
-    <w:lsdException w:name="Colorful Shading Accent 1" w:semiHidden="0" w:uiPriority="71" w:unhideWhenUsed="0"/>
-    <w:lsdException w:name="Colorful List Accent 1" w:semiHidden="0" w:uiPriority="72" w:unhideWhenUsed="0"/>
-    <w:lsdException w:name="Colorful Grid Accent 1" w:semiHidden="0" w:uiPriority="73" w:unhideWhenUsed="0"/>
-    <w:lsdException w:name="Light Shading Accent 2" w:semiHidden="0" w:uiPriority="60" w:unhideWhenUsed="0"/>
-    <w:lsdException w:name="Light List Accent 2" w:semiHidden="0" w:uiPriority="61" w:unhideWhenUsed="0"/>
-    <w:lsdException w:name="Light Grid Accent 2" w:semiHidden="0" w:uiPriority="62" w:unhideWhenUsed="0"/>
-    <w:lsdException w:name="Medium Shading 1 Accent 2" w:semiHidden="0" w:uiPriority="63" w:unhideWhenUsed="0"/>
-    <w:lsdException w:name="Medium Shading 2 Accent 2" w:semiHidden="0" w:uiPriority="64" w:unhideWhenUsed="0"/>
-    <w:lsdException w:name="Medium List 1 Accent 2" w:semiHidden="0" w:uiPriority="65" w:unhideWhenUsed="0"/>
-    <w:lsdException w:name="Medium List 2 Accent 2" w:semiHidden="0" w:uiPriority="66" w:unhideWhenUsed="0"/>
-    <w:lsdException w:name="Medium Grid 1 Accent 2" w:semiHidden="0" w:uiPriority="67" w:unhideWhenUsed="0"/>
-    <w:lsdException w:name="Medium Grid 2 Accent 2" w:semiHidden="0" w:uiPriority="68" w:unhideWhenUsed="0"/>
-    <w:lsdException w:name="Medium Grid 3 Accent 2" w:semiHidden="0" w:uiPriority="69" w:unhideWhenUsed="0"/>
-    <w:lsdException w:name="Dark List Accent 2" w:semiHidden="0" w:uiPriority="70" w:unhideWhenUsed="0"/>
-    <w:lsdException w:name="Colorful Shading Accent 2" w:semiHidden="0" w:uiPriority="71" w:unhideWhenUsed="0"/>
-    <w:lsdException w:name="Colorful List Accent 2" w:semiHidden="0" w:uiPriority="72" w:unhideWhenUsed="0"/>
-    <w:lsdException w:name="Colorful Grid Accent 2" w:semiHidden="0" w:uiPriority="73" w:unhideWhenUsed="0"/>
-    <w:lsdException w:name="Light Shading Accent 3" w:semiHidden="0" w:uiPriority="60" w:unhideWhenUsed="0"/>
-    <w:lsdException w:name="Light List Accent 3" w:semiHidden="0" w:uiPriority="61" w:unhideWhenUsed="0"/>
-    <w:lsdException w:name="Light Grid Accent 3" w:semiHidden="0" w:uiPriority="62" w:unhideWhenUsed="0"/>
-    <w:lsdException w:name="Medium Shading 1 Accent 3" w:semiHidden="0" w:uiPriority="63" w:unhideWhenUsed="0"/>
-    <w:lsdException w:name="Medium Shading 2 Accent 3" w:semiHidden="0" w:uiPriority="64" w:unhideWhenUsed="0"/>
-    <w:lsdException w:name="Medium List 1 Accent 3" w:semiHidden="0" w:uiPriority="65" w:unhideWhenUsed="0"/>
-    <w:lsdException w:name="Medium List 2 Accent 3" w:semiHidden="0" w:uiPriority="66" w:unhideWhenUsed="0"/>
-    <w:lsdException w:name="Medium Grid 1 Accent 3" w:semiHidden="0" w:uiPriority="67" w:unhideWhenUsed="0"/>
-    <w:lsdException w:name="Medium Grid 2 Accent 3" w:semiHidden="0" w:uiPriority="68" w:unhideWhenUsed="0"/>
-    <w:lsdException w:name="Medium Grid 3 Accent 3" w:semiHidden="0" w:uiPriority="69" w:unhideWhenUsed="0"/>
-    <w:lsdException w:name="Dark List Accent 3" w:semiHidden="0" w:uiPriority="70" w:unhideWhenUsed="0"/>
-    <w:lsdException w:name="Colorful Shading Accent 3" w:semiHidden="0" w:uiPriority="71" w:unhideWhenUsed="0"/>
-    <w:lsdException w:name="Colorful List Accent 3" w:semiHidden="0" w:uiPriority="72" w:unhideWhenUsed="0"/>
-    <w:lsdException w:name="Colorful Grid Accent 3" w:semiHidden="0" w:uiPriority="73" w:unhideWhenUsed="0"/>
-    <w:lsdException w:name="Light Shading Accent 4" w:semiHidden="0" w:uiPriority="60" w:unhideWhenUsed="0"/>
-    <w:lsdException w:name="Light List Accent 4" w:semiHidden="0" w:uiPriority="61" w:unhideWhenUsed="0"/>
-    <w:lsdException w:name="Light Grid Accent 4" w:semiHidden="0" w:uiPriority="62" w:unhideWhenUsed="0"/>
-    <w:lsdException w:name="Medium Shading 1 Accent 4" w:semiHidden="0" w:uiPriority="63" w:unhideWhenUsed="0"/>
-    <w:lsdException w:name="Medium Shading 2 Accent 4" w:semiHidden="0" w:uiPriority="64" w:unhideWhenUsed="0"/>
-    <w:lsdException w:name="Medium List 1 Accent 4" w:semiHidden="0" w:uiPriority="65" w:unhideWhenUsed="0"/>
-    <w:lsdException w:name="Medium List 2 Accent 4" w:semiHidden="0" w:uiPriority="66" w:unhideWhenUsed="0"/>
-    <w:lsdException w:name="Medium Grid 1 Accent 4" w:semiHidden="0" w:uiPriority="67" w:unhideWhenUsed="0"/>
-    <w:lsdException w:name="Medium Grid 2 Accent 4" w:semiHidden="0" w:uiPriority="68" w:unhideWhenUsed="0"/>
-    <w:lsdException w:name="Medium Grid 3 Accent 4" w:semiHidden="0" w:uiPriority="69" w:unhideWhenUsed="0"/>
-    <w:lsdException w:name="Dark List Accent 4" w:semiHidden="0" w:uiPriority="70" w:unhideWhenUsed="0"/>
-    <w:lsdException w:name="Colorful Shading Accent 4" w:semiHidden="0" w:uiPriority="71" w:unhideWhenUsed="0"/>
-    <w:lsdException w:name="Colorful List Accent 4" w:semiHidden="0" w:uiPriority="72" w:unhideWhenUsed="0"/>
-    <w:lsdException w:name="Colorful Grid Accent 4" w:semiHidden="0" w:uiPriority="73" w:unhideWhenUsed="0"/>
-    <w:lsdException w:name="Light Shading Accent 5" w:semiHidden="0" w:uiPriority="60" w:unhideWhenUsed="0"/>
-    <w:lsdException w:name="Light List Accent 5" w:semiHidden="0" w:uiPriority="61" w:unhideWhenUsed="0"/>
-    <w:lsdException w:name="Light Grid Accent 5" w:semiHidden="0" w:uiPriority="62" w:unhideWhenUsed="0"/>
-    <w:lsdException w:name="Medium Shading 1 Accent 5" w:semiHidden="0" w:uiPriority="63" w:unhideWhenUsed="0"/>
-    <w:lsdException w:name="Medium Shading 2 Accent 5" w:semiHidden="0" w:uiPriority="64" w:unhideWhenUsed="0"/>
-    <w:lsdException w:name="Medium List 1 Accent 5" w:semiHidden="0" w:uiPriority="65" w:unhideWhenUsed="0"/>
-    <w:lsdException w:name="Medium List 2 Accent 5" w:semiHidden="0" w:uiPriority="66" w:unhideWhenUsed="0"/>
-    <w:lsdException w:name="Medium Grid 1 Accent 5" w:semiHidden="0" w:uiPriority="67" w:unhideWhenUsed="0"/>
-    <w:lsdException w:name="Medium Grid 2 Accent 5" w:semiHidden="0" w:uiPriority="68" w:unhideWhenUsed="0"/>
-    <w:lsdException w:name="Medium Grid 3 Accent 5" w:semiHidden="0" w:uiPriority="69" w:unhideWhenUsed="0"/>
-    <w:lsdException w:name="Dark List Accent 5" w:semiHidden="0" w:uiPriority="70" w:unhideWhenUsed="0"/>
-    <w:lsdException w:name="Colorful Shading Accent 5" w:semiHidden="0" w:uiPriority="71" w:unhideWhenUsed="0"/>
-    <w:lsdException w:name="Colorful List Accent 5" w:semiHidden="0" w:uiPriority="72" w:unhideWhenUsed="0"/>
-    <w:lsdException w:name="Colorful Grid Accent 5" w:semiHidden="0" w:uiPriority="73" w:unhideWhenUsed="0"/>
-    <w:lsdException w:name="Light Shading Accent 6" w:semiHidden="0" w:uiPriority="60" w:unhideWhenUsed="0"/>
-    <w:lsdException w:name="Light List Accent 6" w:semiHidden="0" w:uiPriority="61" w:unhideWhenUsed="0"/>
-    <w:lsdException w:name="Light Grid Accent 6" w:semiHidden="0" w:uiPriority="62" w:unhideWhenUsed="0"/>
-    <w:lsdException w:name="Medium Shading 1 Accent 6" w:semiHidden="0" w:uiPriority="63" w:unhideWhenUsed="0"/>
-    <w:lsdException w:name="Medium Shading 2 Accent 6" w:semiHidden="0" w:uiPriority="64" w:unhideWhenUsed="0"/>
-    <w:lsdException w:name="Medium List 1 Accent 6" w:semiHidden="0" w:uiPriority="65" w:unhideWhenUsed="0"/>
-    <w:lsdException w:name="Medium List 2 Accent 6" w:semiHidden="0" w:uiPriority="66" w:unhideWhenUsed="0"/>
-    <w:lsdException w:name="Medium Grid 1 Accent 6" w:semiHidden="0" w:uiPriority="67" w:unhideWhenUsed="0"/>
-    <w:lsdException w:name="Medium Grid 2 Accent 6" w:semiHidden="0" w:uiPriority="68" w:unhideWhenUsed="0"/>
-    <w:lsdException w:name="Medium Grid 3 Accent 6" w:semiHidden="0" w:uiPriority="69" w:unhideWhenUsed="0"/>
-    <w:lsdException w:name="Dark List Accent 6" w:semiHidden="0" w:uiPriority="70" w:unhideWhenUsed="0"/>
-    <w:lsdException w:name="Colorful Shading Accent 6" w:semiHidden="0" w:uiPriority="71" w:unhideWhenUsed="0"/>
-    <w:lsdException w:name="Colorful List Accent 6" w:semiHidden="0" w:uiPriority="72" w:unhideWhenUsed="0"/>
-    <w:lsdException w:name="Colorful Grid Accent 6" w:semiHidden="0" w:uiPriority="73" w:unhideWhenUsed="0"/>
-    <w:lsdException w:name="Subtle Emphasis" w:semiHidden="0" w:uiPriority="19" w:unhideWhenUsed="0" w:qFormat="1"/>
-    <w:lsdException w:name="Intense Emphasis" w:semiHidden="0" w:uiPriority="21" w:unhideWhenUsed="0" w:qFormat="1"/>
-    <w:lsdException w:name="Subtle Reference" w:semiHidden="0" w:uiPriority="31" w:unhideWhenUsed="0" w:qFormat="1"/>
-    <w:lsdException w:name="Intense Reference" w:semiHidden="0" w:uiPriority="32" w:unhideWhenUsed="0" w:qFormat="1"/>
-    <w:lsdException w:name="Book Title" w:semiHidden="0" w:uiPriority="33" w:unhideWhenUsed="0" w:qFormat="1"/>
-    <w:lsdException w:name="Bibliography" w:uiPriority="37"/>
-    <w:lsdException w:name="TOC Heading" w:uiPriority="39" w:qFormat="1"/>
+  <w:latentStyles w:defLockedState="0" w:defUIPriority="99" w:defSemiHidden="0" w:defUnhideWhenUsed="0" w:defQFormat="0" w:count="375">
+    <w:lsdException w:name="Normal" w:uiPriority="0" w:qFormat="1"/>
+    <w:lsdException w:name="heading 1" w:uiPriority="9" w:qFormat="1"/>
+    <w:lsdException w:name="heading 2" w:semiHidden="1" w:uiPriority="9" w:unhideWhenUsed="1" w:qFormat="1"/>
+    <w:lsdException w:name="heading 3" w:semiHidden="1" w:uiPriority="9" w:unhideWhenUsed="1" w:qFormat="1"/>
+    <w:lsdException w:name="heading 4" w:semiHidden="1" w:uiPriority="9" w:unhideWhenUsed="1" w:qFormat="1"/>
+    <w:lsdException w:name="heading 5" w:semiHidden="1" w:uiPriority="9" w:unhideWhenUsed="1" w:qFormat="1"/>
+    <w:lsdException w:name="heading 6" w:semiHidden="1" w:uiPriority="9" w:unhideWhenUsed="1" w:qFormat="1"/>
+    <w:lsdException w:name="heading 7" w:semiHidden="1" w:uiPriority="9" w:unhideWhenUsed="1" w:qFormat="1"/>
+    <w:lsdException w:name="heading 8" w:semiHidden="1" w:uiPriority="9" w:unhideWhenUsed="1" w:qFormat="1"/>
+    <w:lsdException w:name="heading 9" w:semiHidden="1" w:uiPriority="9" w:unhideWhenUsed="1" w:qFormat="1"/>
+    <w:lsdException w:name="index 1" w:semiHidden="1" w:unhideWhenUsed="1"/>
+    <w:lsdException w:name="index 2" w:semiHidden="1" w:unhideWhenUsed="1"/>
+    <w:lsdException w:name="index 3" w:semiHidden="1" w:unhideWhenUsed="1"/>
+    <w:lsdException w:name="index 4" w:semiHidden="1" w:unhideWhenUsed="1"/>
+    <w:lsdException w:name="index 5" w:semiHidden="1" w:unhideWhenUsed="1"/>
+    <w:lsdException w:name="index 6" w:semiHidden="1" w:unhideWhenUsed="1"/>
+    <w:lsdException w:name="index 7" w:semiHidden="1" w:unhideWhenUsed="1"/>
+    <w:lsdException w:name="index 8" w:semiHidden="1" w:unhideWhenUsed="1"/>
+    <w:lsdException w:name="index 9" w:semiHidden="1" w:unhideWhenUsed="1"/>
+    <w:lsdException w:name="toc 1" w:semiHidden="1" w:uiPriority="39" w:unhideWhenUsed="1"/>
+    <w:lsdException w:name="toc 2" w:semiHidden="1" w:uiPriority="39" w:unhideWhenUsed="1"/>
+    <w:lsdException w:name="toc 3" w:semiHidden="1" w:uiPriority="39" w:unhideWhenUsed="1"/>
+    <w:lsdException w:name="toc 4" w:semiHidden="1" w:uiPriority="39" w:unhideWhenUsed="1"/>
+    <w:lsdException w:name="toc 5" w:semiHidden="1" w:uiPriority="39" w:unhideWhenUsed="1"/>
+    <w:lsdException w:name="toc 6" w:semiHidden="1" w:uiPriority="39" w:unhideWhenUsed="1"/>
+    <w:lsdException w:name="toc 7" w:semiHidden="1" w:uiPriority="39" w:unhideWhenUsed="1"/>
+    <w:lsdException w:name="toc 8" w:semiHidden="1" w:uiPriority="39" w:unhideWhenUsed="1"/>
+    <w:lsdException w:name="toc 9" w:semiHidden="1" w:uiPriority="39" w:unhideWhenUsed="1"/>
+    <w:lsdException w:name="Normal Indent" w:semiHidden="1" w:unhideWhenUsed="1"/>
+    <w:lsdException w:name="footnote text" w:semiHidden="1" w:unhideWhenUsed="1"/>
+    <w:lsdException w:name="annotation text" w:semiHidden="1" w:unhideWhenUsed="1"/>
+    <w:lsdException w:name="header" w:semiHidden="1" w:unhideWhenUsed="1"/>
+    <w:lsdException w:name="footer" w:semiHidden="1" w:unhideWhenUsed="1"/>
+    <w:lsdException w:name="index heading" w:semiHidden="1" w:unhideWhenUsed="1"/>
+    <w:lsdException w:name="caption" w:semiHidden="1" w:uiPriority="35" w:unhideWhenUsed="1" w:qFormat="1"/>
+    <w:lsdException w:name="table of figures" w:semiHidden="1" w:unhideWhenUsed="1"/>
+    <w:lsdException w:name="envelope address" w:semiHidden="1" w:unhideWhenUsed="1"/>
+    <w:lsdException w:name="envelope return" w:semiHidden="1" w:unhideWhenUsed="1"/>
+    <w:lsdException w:name="footnote reference" w:semiHidden="1" w:unhideWhenUsed="1"/>
+    <w:lsdException w:name="annotation reference" w:semiHidden="1" w:unhideWhenUsed="1"/>
+    <w:lsdException w:name="line number" w:semiHidden="1" w:unhideWhenUsed="1"/>
+    <w:lsdException w:name="page number" w:semiHidden="1" w:unhideWhenUsed="1"/>
+    <w:lsdException w:name="endnote reference" w:semiHidden="1" w:unhideWhenUsed="1"/>
+    <w:lsdException w:name="endnote text" w:semiHidden="1" w:unhideWhenUsed="1"/>
+    <w:lsdException w:name="table of authorities" w:semiHidden="1" w:unhideWhenUsed="1"/>
+    <w:lsdException w:name="macro" w:semiHidden="1" w:unhideWhenUsed="1"/>
+    <w:lsdException w:name="toa heading" w:semiHidden="1" w:unhideWhenUsed="1"/>
+    <w:lsdException w:name="List" w:semiHidden="1" w:unhideWhenUsed="1"/>
+    <w:lsdException w:name="List Bullet" w:semiHidden="1" w:unhideWhenUsed="1"/>
+    <w:lsdException w:name="List Number" w:semiHidden="1" w:unhideWhenUsed="1"/>
+    <w:lsdException w:name="List 2" w:semiHidden="1" w:unhideWhenUsed="1"/>
+    <w:lsdException w:name="List 3" w:semiHidden="1" w:unhideWhenUsed="1"/>
+    <w:lsdException w:name="List 4" w:semiHidden="1" w:unhideWhenUsed="1"/>
+    <w:lsdException w:name="List 5" w:semiHidden="1" w:unhideWhenUsed="1"/>
+    <w:lsdException w:name="List Bullet 2" w:semiHidden="1" w:unhideWhenUsed="1"/>
+    <w:lsdException w:name="List Bullet 3" w:semiHidden="1" w:unhideWhenUsed="1"/>
+    <w:lsdException w:name="List Bullet 4" w:semiHidden="1" w:unhideWhenUsed="1"/>
+    <w:lsdException w:name="List Bullet 5" w:semiHidden="1" w:unhideWhenUsed="1"/>
+    <w:lsdException w:name="List Number 2" w:semiHidden="1" w:unhideWhenUsed="1"/>
+    <w:lsdException w:name="List Number 3" w:semiHidden="1" w:unhideWhenUsed="1"/>
+    <w:lsdException w:name="List Number 4" w:semiHidden="1" w:unhideWhenUsed="1"/>
+    <w:lsdException w:name="List Number 5" w:semiHidden="1" w:unhideWhenUsed="1"/>
+    <w:lsdException w:name="Title" w:uiPriority="10" w:qFormat="1"/>
+    <w:lsdException w:name="Closing" w:semiHidden="1" w:unhideWhenUsed="1"/>
+    <w:lsdException w:name="Signature" w:semiHidden="1" w:unhideWhenUsed="1"/>
+    <w:lsdException w:name="Default Paragraph Font" w:semiHidden="1" w:uiPriority="1" w:unhideWhenUsed="1"/>
+    <w:lsdException w:name="Body Text" w:semiHidden="1" w:unhideWhenUsed="1"/>
+    <w:lsdException w:name="Body Text Indent" w:semiHidden="1" w:unhideWhenUsed="1"/>
+    <w:lsdException w:name="List Continue" w:semiHidden="1" w:unhideWhenUsed="1"/>
+    <w:lsdException w:name="List Continue 2" w:semiHidden="1" w:unhideWhenUsed="1"/>
+    <w:lsdException w:name="List Continue 3" w:semiHidden="1" w:unhideWhenUsed="1"/>
+    <w:lsdException w:name="List Continue 4" w:semiHidden="1" w:unhideWhenUsed="1"/>
+    <w:lsdException w:name="List Continue 5" w:semiHidden="1" w:unhideWhenUsed="1"/>
+    <w:lsdException w:name="Message Header" w:semiHidden="1" w:unhideWhenUsed="1"/>
+    <w:lsdException w:name="Subtitle" w:uiPriority="11" w:qFormat="1"/>
+    <w:lsdException w:name="Salutation" w:semiHidden="1" w:unhideWhenUsed="1"/>
+    <w:lsdException w:name="Date" w:semiHidden="1" w:unhideWhenUsed="1"/>
+    <w:lsdException w:name="Body Text First Indent" w:semiHidden="1" w:unhideWhenUsed="1"/>
+    <w:lsdException w:name="Body Text First Indent 2" w:semiHidden="1" w:unhideWhenUsed="1"/>
+    <w:lsdException w:name="Note Heading" w:semiHidden="1" w:unhideWhenUsed="1"/>
+    <w:lsdException w:name="Body Text 2" w:semiHidden="1" w:unhideWhenUsed="1"/>
+    <w:lsdException w:name="Body Text 3" w:semiHidden="1" w:unhideWhenUsed="1"/>
+    <w:lsdException w:name="Body Text Indent 2" w:semiHidden="1" w:unhideWhenUsed="1"/>
+    <w:lsdException w:name="Body Text Indent 3" w:semiHidden="1" w:unhideWhenUsed="1"/>
+    <w:lsdException w:name="Block Text" w:semiHidden="1" w:unhideWhenUsed="1"/>
+    <w:lsdException w:name="Hyperlink" w:semiHidden="1" w:unhideWhenUsed="1"/>
+    <w:lsdException w:name="FollowedHyperlink" w:semiHidden="1" w:unhideWhenUsed="1"/>
+    <w:lsdException w:name="Strong" w:uiPriority="22" w:qFormat="1"/>
+    <w:lsdException w:name="Emphasis" w:uiPriority="20" w:qFormat="1"/>
+    <w:lsdException w:name="Document Map" w:semiHidden="1" w:unhideWhenUsed="1"/>
+    <w:lsdException w:name="Plain Text" w:semiHidden="1" w:unhideWhenUsed="1"/>
+    <w:lsdException w:name="E-mail Signature" w:semiHidden="1" w:unhideWhenUsed="1"/>
+    <w:lsdException w:name="HTML Top of Form" w:semiHidden="1" w:unhideWhenUsed="1"/>
+    <w:lsdException w:name="HTML Bottom of Form" w:semiHidden="1" w:unhideWhenUsed="1"/>
+    <w:lsdException w:name="Normal (Web)" w:semiHidden="1" w:unhideWhenUsed="1"/>
+    <w:lsdException w:name="HTML Acronym" w:semiHidden="1" w:unhideWhenUsed="1"/>
+    <w:lsdException w:name="HTML Address" w:semiHidden="1" w:unhideWhenUsed="1"/>
+    <w:lsdException w:name="HTML Cite" w:semiHidden="1" w:unhideWhenUsed="1"/>
+    <w:lsdException w:name="HTML Code" w:semiHidden="1" w:unhideWhenUsed="1"/>
+    <w:lsdException w:name="HTML Definition" w:semiHidden="1" w:unhideWhenUsed="1"/>
+    <w:lsdException w:name="HTML Keyboard" w:semiHidden="1" w:unhideWhenUsed="1"/>
+    <w:lsdException w:name="HTML Preformatted" w:semiHidden="1" w:unhideWhenUsed="1"/>
+    <w:lsdException w:name="HTML Sample" w:semiHidden="1" w:unhideWhenUsed="1"/>
+    <w:lsdException w:name="HTML Typewriter" w:semiHidden="1" w:unhideWhenUsed="1"/>
+    <w:lsdException w:name="HTML Variable" w:semiHidden="1" w:unhideWhenUsed="1"/>
+    <w:lsdException w:name="Normal Table" w:semiHidden="1" w:unhideWhenUsed="1"/>
+    <w:lsdException w:name="annotation subject" w:semiHidden="1" w:unhideWhenUsed="1"/>
+    <w:lsdException w:name="No List" w:semiHidden="1" w:unhideWhenUsed="1"/>
+    <w:lsdException w:name="Outline List 1" w:semiHidden="1" w:unhideWhenUsed="1"/>
+    <w:lsdException w:name="Outline List 2" w:semiHidden="1" w:unhideWhenUsed="1"/>
+    <w:lsdException w:name="Outline List 3" w:semiHidden="1" w:unhideWhenUsed="1"/>
+    <w:lsdException w:name="Table Simple 1" w:semiHidden="1" w:unhideWhenUsed="1"/>
+    <w:lsdException w:name="Table Simple 2" w:semiHidden="1" w:unhideWhenUsed="1"/>
+    <w:lsdException w:name="Table Simple 3" w:semiHidden="1" w:unhideWhenUsed="1"/>
+    <w:lsdException w:name="Table Classic 1" w:semiHidden="1" w:unhideWhenUsed="1"/>
+    <w:lsdException w:name="Table Classic 2" w:semiHidden="1" w:unhideWhenUsed="1"/>
+    <w:lsdException w:name="Table Classic 3" w:semiHidden="1" w:unhideWhenUsed="1"/>
+    <w:lsdException w:name="Table Classic 4" w:semiHidden="1" w:unhideWhenUsed="1"/>
+    <w:lsdException w:name="Table Colorful 1" w:semiHidden="1" w:unhideWhenUsed="1"/>
+    <w:lsdException w:name="Table Colorful 2" w:semiHidden="1" w:unhideWhenUsed="1"/>
+    <w:lsdException w:name="Table Colorful 3" w:semiHidden="1" w:unhideWhenUsed="1"/>
+    <w:lsdException w:name="Table Columns 1" w:semiHidden="1" w:unhideWhenUsed="1"/>
+    <w:lsdException w:name="Table Columns 2" w:semiHidden="1" w:unhideWhenUsed="1"/>
+    <w:lsdException w:name="Table Columns 3" w:semiHidden="1" w:unhideWhenUsed="1"/>
+    <w:lsdException w:name="Table Columns 4" w:semiHidden="1" w:unhideWhenUsed="1"/>
+    <w:lsdException w:name="Table Columns 5" w:semiHidden="1" w:unhideWhenUsed="1"/>
+    <w:lsdException w:name="Table Grid 1" w:semiHidden="1" w:unhideWhenUsed="1"/>
+    <w:lsdException w:name="Table Grid 2" w:semiHidden="1" w:unhideWhenUsed="1"/>
+    <w:lsdException w:name="Table Grid 3" w:semiHidden="1" w:unhideWhenUsed="1"/>
+    <w:lsdException w:name="Table Grid 4" w:semiHidden="1" w:unhideWhenUsed="1"/>
+    <w:lsdException w:name="Table Grid 5" w:semiHidden="1" w:unhideWhenUsed="1"/>
+    <w:lsdException w:name="Table Grid 6" w:semiHidden="1" w:unhideWhenUsed="1"/>
+    <w:lsdException w:name="Table Grid 7" w:semiHidden="1" w:unhideWhenUsed="1"/>
+    <w:lsdException w:name="Table Grid 8" w:semiHidden="1" w:unhideWhenUsed="1"/>
+    <w:lsdException w:name="Table List 1" w:semiHidden="1" w:unhideWhenUsed="1"/>
+    <w:lsdException w:name="Table List 2" w:semiHidden="1" w:unhideWhenUsed="1"/>
+    <w:lsdException w:name="Table List 3" w:semiHidden="1" w:unhideWhenUsed="1"/>
+    <w:lsdException w:name="Table List 4" w:semiHidden="1" w:unhideWhenUsed="1"/>
+    <w:lsdException w:name="Table List 5" w:semiHidden="1" w:unhideWhenUsed="1"/>
+    <w:lsdException w:name="Table List 6" w:semiHidden="1" w:unhideWhenUsed="1"/>
+    <w:lsdException w:name="Table List 7" w:semiHidden="1" w:unhideWhenUsed="1"/>
+    <w:lsdException w:name="Table List 8" w:semiHidden="1" w:unhideWhenUsed="1"/>
+    <w:lsdException w:name="Table 3D effects 1" w:semiHidden="1" w:unhideWhenUsed="1"/>
+    <w:lsdException w:name="Table 3D effects 2" w:semiHidden="1" w:unhideWhenUsed="1"/>
+    <w:lsdException w:name="Table 3D effects 3" w:semiHidden="1" w:unhideWhenUsed="1"/>
+    <w:lsdException w:name="Table Contemporary" w:semiHidden="1" w:unhideWhenUsed="1"/>
+    <w:lsdException w:name="Table Elegant" w:semiHidden="1" w:unhideWhenUsed="1"/>
+    <w:lsdException w:name="Table Professional" w:semiHidden="1" w:unhideWhenUsed="1"/>
+    <w:lsdException w:name="Table Subtle 1" w:semiHidden="1" w:unhideWhenUsed="1"/>
+    <w:lsdException w:name="Table Subtle 2" w:semiHidden="1" w:unhideWhenUsed="1"/>
+    <w:lsdException w:name="Table Web 1" w:semiHidden="1" w:unhideWhenUsed="1"/>
+    <w:lsdException w:name="Table Web 2" w:semiHidden="1" w:unhideWhenUsed="1"/>
+    <w:lsdException w:name="Table Web 3" w:semiHidden="1" w:unhideWhenUsed="1"/>
+    <w:lsdException w:name="Balloon Text" w:semiHidden="1" w:unhideWhenUsed="1"/>
+    <w:lsdException w:name="Table Grid" w:semiHidden="1" w:uiPriority="39" w:unhideWhenUsed="1"/>
+    <w:lsdException w:name="Table Theme" w:semiHidden="1" w:unhideWhenUsed="1"/>
+    <w:lsdException w:name="Placeholder Text" w:semiHidden="1"/>
+    <w:lsdException w:name="No Spacing" w:uiPriority="1" w:qFormat="1"/>
+    <w:lsdException w:name="Light Shading" w:uiPriority="60"/>
+    <w:lsdException w:name="Light List" w:uiPriority="61"/>
+    <w:lsdException w:name="Light Grid" w:uiPriority="62"/>
+    <w:lsdException w:name="Medium Shading 1" w:uiPriority="63"/>
+    <w:lsdException w:name="Medium Shading 2" w:uiPriority="64"/>
+    <w:lsdException w:name="Medium List 1" w:uiPriority="65"/>
+    <w:lsdException w:name="Medium List 2" w:uiPriority="66"/>
+    <w:lsdException w:name="Medium Grid 1" w:uiPriority="67"/>
+    <w:lsdException w:name="Medium Grid 2" w:uiPriority="68"/>
+    <w:lsdException w:name="Medium Grid 3" w:uiPriority="69"/>
+    <w:lsdException w:name="Dark List" w:uiPriority="70"/>
+    <w:lsdException w:name="Colorful Shading" w:uiPriority="71"/>
+    <w:lsdException w:name="Colorful List" w:uiPriority="72"/>
+    <w:lsdException w:name="Colorful Grid" w:uiPriority="73"/>
+    <w:lsdException w:name="Light Shading Accent 1" w:uiPriority="60"/>
+    <w:lsdException w:name="Light List Accent 1" w:uiPriority="61"/>
+    <w:lsdException w:name="Light Grid Accent 1" w:uiPriority="62"/>
+    <w:lsdException w:name="Medium Shading 1 Accent 1" w:uiPriority="63"/>
+    <w:lsdException w:name="Medium Shading 2 Accent 1" w:uiPriority="64"/>
+    <w:lsdException w:name="Medium List 1 Accent 1" w:uiPriority="65"/>
+    <w:lsdException w:name="Revision" w:semiHidden="1"/>
+    <w:lsdException w:name="List Paragraph" w:uiPriority="34" w:qFormat="1"/>
+    <w:lsdException w:name="Quote" w:uiPriority="29" w:qFormat="1"/>
+    <w:lsdException w:name="Intense Quote" w:uiPriority="30" w:qFormat="1"/>
+    <w:lsdException w:name="Medium List 2 Accent 1" w:uiPriority="66"/>
+    <w:lsdException w:name="Medium Grid 1 Accent 1" w:uiPriority="67"/>
+    <w:lsdException w:name="Medium Grid 2 Accent 1" w:uiPriority="68"/>
+    <w:lsdException w:name="Medium Grid 3 Accent 1" w:uiPriority="69"/>
+    <w:lsdException w:name="Dark List Accent 1" w:uiPriority="70"/>
+    <w:lsdException w:name="Colorful Shading Accent 1" w:uiPriority="71"/>
+    <w:lsdException w:name="Colorful List Accent 1" w:uiPriority="72"/>
+    <w:lsdException w:name="Colorful Grid Accent 1" w:uiPriority="73"/>
+    <w:lsdException w:name="Light Shading Accent 2" w:uiPriority="60"/>
+    <w:lsdException w:name="Light List Accent 2" w:uiPriority="61"/>
+    <w:lsdException w:name="Light Grid Accent 2" w:uiPriority="62"/>
+    <w:lsdException w:name="Medium Shading 1 Accent 2" w:uiPriority="63"/>
+    <w:lsdException w:name="Medium Shading 2 Accent 2" w:uiPriority="64"/>
+    <w:lsdException w:name="Medium List 1 Accent 2" w:uiPriority="65"/>
+    <w:lsdException w:name="Medium List 2 Accent 2" w:uiPriority="66"/>
+    <w:lsdException w:name="Medium Grid 1 Accent 2" w:uiPriority="67"/>
+    <w:lsdException w:name="Medium Grid 2 Accent 2" w:uiPriority="68"/>
+    <w:lsdException w:name="Medium Grid 3 Accent 2" w:uiPriority="69"/>
+    <w:lsdException w:name="Dark List Accent 2" w:uiPriority="70"/>
+    <w:lsdException w:name="Colorful Shading Accent 2" w:uiPriority="71"/>
+    <w:lsdException w:name="Colorful List Accent 2" w:uiPriority="72"/>
+    <w:lsdException w:name="Colorful Grid Accent 2" w:uiPriority="73"/>
+    <w:lsdException w:name="Light Shading Accent 3" w:uiPriority="60"/>
+    <w:lsdException w:name="Light List Accent 3" w:uiPriority="61"/>
+    <w:lsdException w:name="Light Grid Accent 3" w:uiPriority="62"/>
+    <w:lsdException w:name="Medium Shading 1 Accent 3" w:uiPriority="63"/>
+    <w:lsdException w:name="Medium Shading 2 Accent 3" w:uiPriority="64"/>
+    <w:lsdException w:name="Medium List 1 Accent 3" w:uiPriority="65"/>
+    <w:lsdException w:name="Medium List 2 Accent 3" w:uiPriority="66"/>
+    <w:lsdException w:name="Medium Grid 1 Accent 3" w:uiPriority="67"/>
+    <w:lsdException w:name="Medium Grid 2 Accent 3" w:uiPriority="68"/>
+    <w:lsdException w:name="Medium Grid 3 Accent 3" w:uiPriority="69"/>
+    <w:lsdException w:name="Dark List Accent 3" w:uiPriority="70"/>
+    <w:lsdException w:name="Colorful Shading Accent 3" w:uiPriority="71"/>
+    <w:lsdException w:name="Colorful List Accent 3" w:uiPriority="72"/>
+    <w:lsdException w:name="Colorful Grid Accent 3" w:uiPriority="73"/>
+    <w:lsdException w:name="Light Shading Accent 4" w:uiPriority="60"/>
+    <w:lsdException w:name="Light List Accent 4" w:uiPriority="61"/>
+    <w:lsdException w:name="Light Grid Accent 4" w:uiPriority="62"/>
+    <w:lsdException w:name="Medium Shading 1 Accent 4" w:uiPriority="63"/>
+    <w:lsdException w:name="Medium Shading 2 Accent 4" w:uiPriority="64"/>
+    <w:lsdException w:name="Medium List 1 Accent 4" w:uiPriority="65"/>
+    <w:lsdException w:name="Medium List 2 Accent 4" w:uiPriority="66"/>
+    <w:lsdException w:name="Medium Grid 1 Accent 4" w:uiPriority="67"/>
+    <w:lsdException w:name="Medium Grid 2 Accent 4" w:uiPriority="68"/>
+    <w:lsdException w:name="Medium Grid 3 Accent 4" w:uiPriority="69"/>
+    <w:lsdException w:name="Dark List Accent 4" w:uiPriority="70"/>
+    <w:lsdException w:name="Colorful Shading Accent 4" w:uiPriority="71"/>
+    <w:lsdException w:name="Colorful List Accent 4" w:uiPriority="72"/>
+    <w:lsdException w:name="Colorful Grid Accent 4" w:uiPriority="73"/>
+    <w:lsdException w:name="Light Shading Accent 5" w:uiPriority="60"/>
+    <w:lsdException w:name="Light List Accent 5" w:uiPriority="61"/>
+    <w:lsdException w:name="Light Grid Accent 5" w:uiPriority="62"/>
+    <w:lsdException w:name="Medium Shading 1 Accent 5" w:uiPriority="63"/>
+    <w:lsdException w:name="Medium Shading 2 Accent 5" w:uiPriority="64"/>
+    <w:lsdException w:name="Medium List 1 Accent 5" w:uiPriority="65"/>
+    <w:lsdException w:name="Medium List 2 Accent 5" w:uiPriority="66"/>
+    <w:lsdException w:name="Medium Grid 1 Accent 5" w:uiPriority="67"/>
+    <w:lsdException w:name="Medium Grid 2 Accent 5" w:uiPriority="68"/>
+    <w:lsdException w:name="Medium Grid 3 Accent 5" w:uiPriority="69"/>
+    <w:lsdException w:name="Dark List Accent 5" w:uiPriority="70"/>
+    <w:lsdException w:name="Colorful Shading Accent 5" w:uiPriority="71"/>
+    <w:lsdException w:name="Colorful List Accent 5" w:uiPriority="72"/>
+    <w:lsdException w:name="Colorful Grid Accent 5" w:uiPriority="73"/>
+    <w:lsdException w:name="Light Shading Accent 6" w:uiPriority="60"/>
+    <w:lsdException w:name="Light List Accent 6" w:uiPriority="61"/>
+    <w:lsdException w:name="Light Grid Accent 6" w:uiPriority="62"/>
+    <w:lsdException w:name="Medium Shading 1 Accent 6" w:uiPriority="63"/>
+    <w:lsdException w:name="Medium Shading 2 Accent 6" w:uiPriority="64"/>
+    <w:lsdException w:name="Medium List 1 Accent 6" w:uiPriority="65"/>
+    <w:lsdException w:name="Medium List 2 Accent 6" w:uiPriority="66"/>
+    <w:lsdException w:name="Medium Grid 1 Accent 6" w:uiPriority="67"/>
+    <w:lsdException w:name="Medium Grid 2 Accent 6" w:uiPriority="68"/>
+    <w:lsdException w:name="Medium Grid 3 Accent 6" w:uiPriority="69"/>
+    <w:lsdException w:name="Dark List Accent 6" w:uiPriority="70"/>
+    <w:lsdException w:name="Colorful Shading Accent 6" w:uiPriority="71"/>
+    <w:lsdException w:name="Colorful List Accent 6" w:uiPriority="72"/>
+    <w:lsdException w:name="Colorful Grid Accent 6" w:uiPriority="73"/>
+    <w:lsdException w:name="Subtle Emphasis" w:uiPriority="19" w:qFormat="1"/>
+    <w:lsdException w:name="Intense Emphasis" w:uiPriority="21" w:qFormat="1"/>
+    <w:lsdException w:name="Subtle Reference" w:uiPriority="31" w:qFormat="1"/>
+    <w:lsdException w:name="Intense Reference" w:uiPriority="32" w:qFormat="1"/>
+    <w:lsdException w:name="Book Title" w:uiPriority="33" w:qFormat="1"/>
+    <w:lsdException w:name="Bibliography" w:semiHidden="1" w:uiPriority="37" w:unhideWhenUsed="1"/>
+    <w:lsdException w:name="TOC Heading" w:semiHidden="1" w:uiPriority="39" w:unhideWhenUsed="1" w:qFormat="1"/>
+    <w:lsdException w:name="Plain Table 1" w:uiPriority="41"/>
+    <w:lsdException w:name="Plain Table 2" w:uiPriority="42"/>
+    <w:lsdException w:name="Plain Table 3" w:uiPriority="43"/>
+    <w:lsdException w:name="Plain Table 4" w:uiPriority="44"/>
+    <w:lsdException w:name="Plain Table 5" w:uiPriority="45"/>
+    <w:lsdException w:name="Grid Table Light" w:uiPriority="40"/>
+    <w:lsdException w:name="Grid Table 1 Light" w:uiPriority="46"/>
+    <w:lsdException w:name="Grid Table 2" w:uiPriority="47"/>
+    <w:lsdException w:name="Grid Table 3" w:uiPriority="48"/>
+    <w:lsdException w:name="Grid Table 4" w:uiPriority="49"/>
+    <w:lsdException w:name="Grid Table 5 Dark" w:uiPriority="50"/>
+    <w:lsdException w:name="Grid Table 6 Colorful" w:uiPriority="51"/>
+    <w:lsdException w:name="Grid Table 7 Colorful" w:uiPriority="52"/>
+    <w:lsdException w:name="Grid Table 1 Light Accent 1" w:uiPriority="46"/>
+    <w:lsdException w:name="Grid Table 2 Accent 1" w:uiPriority="47"/>
+    <w:lsdException w:name="Grid Table 3 Accent 1" w:uiPriority="48"/>
+    <w:lsdException w:name="Grid Table 4 Accent 1" w:uiPriority="49"/>
+    <w:lsdException w:name="Grid Table 5 Dark Accent 1" w:uiPriority="50"/>
+    <w:lsdException w:name="Grid Table 6 Colorful Accent 1" w:uiPriority="51"/>
+    <w:lsdException w:name="Grid Table 7 Colorful Accent 1" w:uiPriority="52"/>
+    <w:lsdException w:name="Grid Table 1 Light Accent 2" w:uiPriority="46"/>
+    <w:lsdException w:name="Grid Table 2 Accent 2" w:uiPriority="47"/>
+    <w:lsdException w:name="Grid Table 3 Accent 2" w:uiPriority="48"/>
+    <w:lsdException w:name="Grid Table 4 Accent 2" w:uiPriority="49"/>
+    <w:lsdException w:name="Grid Table 5 Dark Accent 2" w:uiPriority="50"/>
+    <w:lsdException w:name="Grid Table 6 Colorful Accent 2" w:uiPriority="51"/>
+    <w:lsdException w:name="Grid Table 7 Colorful Accent 2" w:uiPriority="52"/>
+    <w:lsdException w:name="Grid Table 1 Light Accent 3" w:uiPriority="46"/>
+    <w:lsdException w:name="Grid Table 2 Accent 3" w:uiPriority="47"/>
+    <w:lsdException w:name="Grid Table 3 Accent 3" w:uiPriority="48"/>
+    <w:lsdException w:name="Grid Table 4 Accent 3" w:uiPriority="49"/>
+    <w:lsdException w:name="Grid Table 5 Dark Accent 3" w:uiPriority="50"/>
+    <w:lsdException w:name="Grid Table 6 Colorful Accent 3" w:uiPriority="51"/>
+    <w:lsdException w:name="Grid Table 7 Colorful Accent 3" w:uiPriority="52"/>
+    <w:lsdException w:name="Grid Table 1 Light Accent 4" w:uiPriority="46"/>
+    <w:lsdException w:name="Grid Table 2 Accent 4" w:uiPriority="47"/>
+    <w:lsdException w:name="Grid Table 3 Accent 4" w:uiPriority="48"/>
+    <w:lsdException w:name="Grid Table 4 Accent 4" w:uiPriority="49"/>
+    <w:lsdException w:name="Grid Table 5 Dark Accent 4" w:uiPriority="50"/>
+    <w:lsdException w:name="Grid Table 6 Colorful Accent 4" w:uiPriority="51"/>
+    <w:lsdException w:name="Grid Table 7 Colorful Accent 4" w:uiPriority="52"/>
+    <w:lsdException w:name="Grid Table 1 Light Accent 5" w:uiPriority="46"/>
+    <w:lsdException w:name="Grid Table 2 Accent 5" w:uiPriority="47"/>
+    <w:lsdException w:name="Grid Table 3 Accent 5" w:uiPriority="48"/>
+    <w:lsdException w:name="Grid Table 4 Accent 5" w:uiPriority="49"/>
+    <w:lsdException w:name="Grid Table 5 Dark Accent 5" w:uiPriority="50"/>
+    <w:lsdException w:name="Grid Table 6 Colorful Accent 5" w:uiPriority="51"/>
+    <w:lsdException w:name="Grid Table 7 Colorful Accent 5" w:uiPriority="52"/>
+    <w:lsdException w:name="Grid Table 1 Light Accent 6" w:uiPriority="46"/>
+    <w:lsdException w:name="Grid Table 2 Accent 6" w:uiPriority="47"/>
+    <w:lsdException w:name="Grid Table 3 Accent 6" w:uiPriority="48"/>
+    <w:lsdException w:name="Grid Table 4 Accent 6" w:uiPriority="49"/>
+    <w:lsdException w:name="Grid Table 5 Dark Accent 6" w:uiPriority="50"/>
+    <w:lsdException w:name="Grid Table 6 Colorful Accent 6" w:uiPriority="51"/>
+    <w:lsdException w:name="Grid Table 7 Colorful Accent 6" w:uiPriority="52"/>
+    <w:lsdException w:name="List Table 1 Light" w:uiPriority="46"/>
+    <w:lsdException w:name="List Table 2" w:uiPriority="47"/>
+    <w:lsdException w:name="List Table 3" w:uiPriority="48"/>
+    <w:lsdException w:name="List Table 4" w:uiPriority="49"/>
+    <w:lsdException w:name="List Table 5 Dark" w:uiPriority="50"/>
+    <w:lsdException w:name="List Table 6 Colorful" w:uiPriority="51"/>
+    <w:lsdException w:name="List Table 7 Colorful" w:uiPriority="52"/>
+    <w:lsdException w:name="List Table 1 Light Accent 1" w:uiPriority="46"/>
+    <w:lsdException w:name="List Table 2 Accent 1" w:uiPriority="47"/>
+    <w:lsdException w:name="List Table 3 Accent 1" w:uiPriority="48"/>
+    <w:lsdException w:name="List Table 4 Accent 1" w:uiPriority="49"/>
+    <w:lsdException w:name="List Table 5 Dark Accent 1" w:uiPriority="50"/>
+    <w:lsdException w:name="List Table 6 Colorful Accent 1" w:uiPriority="51"/>
+    <w:lsdException w:name="List Table 7 Colorful Accent 1" w:uiPriority="52"/>
+    <w:lsdException w:name="List Table 1 Light Accent 2" w:uiPriority="46"/>
+    <w:lsdException w:name="List Table 2 Accent 2" w:uiPriority="47"/>
+    <w:lsdException w:name="List Table 3 Accent 2" w:uiPriority="48"/>
+    <w:lsdException w:name="List Table 4 Accent 2" w:uiPriority="49"/>
+    <w:lsdException w:name="List Table 5 Dark Accent 2" w:uiPriority="50"/>
+    <w:lsdException w:name="List Table 6 Colorful Accent 2" w:uiPriority="51"/>
+    <w:lsdException w:name="List Table 7 Colorful Accent 2" w:uiPriority="52"/>
+    <w:lsdException w:name="List Table 1 Light Accent 3" w:uiPriority="46"/>
+    <w:lsdException w:name="List Table 2 Accent 3" w:uiPriority="47"/>
+    <w:lsdException w:name="List Table 3 Accent 3" w:uiPriority="48"/>
+    <w:lsdException w:name="List Table 4 Accent 3" w:uiPriority="49"/>
+    <w:lsdException w:name="List Table 5 Dark Accent 3" w:uiPriority="50"/>
+    <w:lsdException w:name="List Table 6 Colorful Accent 3" w:uiPriority="51"/>
+    <w:lsdException w:name="List Table 7 Colorful Accent 3" w:uiPriority="52"/>
+    <w:lsdException w:name="List Table 1 Light Accent 4" w:uiPriority="46"/>
+    <w:lsdException w:name="List Table 2 Accent 4" w:uiPriority="47"/>
+    <w:lsdException w:name="List Table 3 Accent 4" w:uiPriority="48"/>
+    <w:lsdException w:name="List Table 4 Accent 4" w:uiPriority="49"/>
+    <w:lsdException w:name="List Table 5 Dark Accent 4" w:uiPriority="50"/>
+    <w:lsdException w:name="List Table 6 Colorful Accent 4" w:uiPriority="51"/>
+    <w:lsdException w:name="List Table 7 Colorful Accent 4" w:uiPriority="52"/>
+    <w:lsdException w:name="List Table 1 Light Accent 5" w:uiPriority="46"/>
+    <w:lsdException w:name="List Table 2 Accent 5" w:uiPriority="47"/>
+    <w:lsdException w:name="List Table 3 Accent 5" w:uiPriority="48"/>
+    <w:lsdException w:name="List Table 4 Accent 5" w:uiPriority="49"/>
+    <w:lsdException w:name="List Table 5 Dark Accent 5" w:uiPriority="50"/>
+    <w:lsdException w:name="List Table 6 Colorful Accent 5" w:uiPriority="51"/>
+    <w:lsdException w:name="List Table 7 Colorful Accent 5" w:uiPriority="52"/>
+    <w:lsdException w:name="List Table 1 Light Accent 6" w:uiPriority="46"/>
+    <w:lsdException w:name="List Table 2 Accent 6" w:uiPriority="47"/>
+    <w:lsdException w:name="List Table 3 Accent 6" w:uiPriority="48"/>
+    <w:lsdException w:name="List Table 4 Accent 6" w:uiPriority="49"/>
+    <w:lsdException w:name="List Table 5 Dark Accent 6" w:uiPriority="50"/>
+    <w:lsdException w:name="List Table 6 Colorful Accent 6" w:uiPriority="51"/>
+    <w:lsdException w:name="List Table 7 Colorful Accent 6" w:uiPriority="52"/>
+    <w:lsdException w:name="Mention" w:semiHidden="1" w:unhideWhenUsed="1"/>
+    <w:lsdException w:name="Smart Hyperlink" w:semiHidden="1" w:unhideWhenUsed="1"/>
+    <w:lsdException w:name="Hashtag" w:semiHidden="1" w:unhideWhenUsed="1"/>
+    <w:lsdException w:name="Unresolved Mention" w:semiHidden="1" w:unhideWhenUsed="1"/>
   </w:latentStyles>
   <w:style w:type="paragraph" w:default="1" w:styleId="Normal">
     <w:name w:val="Normal"/>
@@ -1054,7 +1127,7 @@
   <a:extraClrSchemeLst/>
   <a:extLst>
     <a:ext uri="{05A4C25C-085E-4340-85A3-A5531E510DB2}">
-      <thm15:themeFamily xmlns:thm15="http://schemas.microsoft.com/office/thememl/2012/main" xmlns="" name="Office Theme" id="{62F939B6-93AF-4DB8-9C6B-D6C7DFDC589F}" vid="{4A3C46E8-61CC-4603-A589-7422A47A8E4A}"/>
+      <thm15:themeFamily xmlns:thm15="http://schemas.microsoft.com/office/thememl/2012/main" name="Office Theme" id="{62F939B6-93AF-4DB8-9C6B-D6C7DFDC589F}" vid="{4A3C46E8-61CC-4603-A589-7422A47A8E4A}"/>
     </a:ext>
   </a:extLst>
 </a:theme>

</xml_diff>